<commit_message>
part 2 - allowanonymous
</commit_message>
<xml_diff>
--- a/Authorization_and_Authentication/Theory.docx
+++ b/Authorization_and_Authentication/Theory.docx
@@ -376,6 +376,151 @@
           <w:szCs w:val="26"/>
         </w:rPr>
         <w:t>Use FormsAuthentication.SignOut for logout</w:t>
+      </w:r>
+    </w:p>
+    <w:p>
+      <w:pPr>
+        <w:spacing w:line="276" w:lineRule="auto"/>
+        <w:rPr>
+          <w:sz w:val="26"/>
+          <w:szCs w:val="26"/>
+        </w:rPr>
+      </w:pPr>
+    </w:p>
+    <w:p>
+      <w:pPr>
+        <w:spacing w:line="276" w:lineRule="auto"/>
+        <w:rPr>
+          <w:b/>
+          <w:bCs/>
+          <w:sz w:val="26"/>
+          <w:szCs w:val="26"/>
+        </w:rPr>
+      </w:pPr>
+      <w:r>
+        <w:rPr>
+          <w:b/>
+          <w:bCs/>
+          <w:sz w:val="26"/>
+          <w:szCs w:val="26"/>
+        </w:rPr>
+        <w:t>Use Authorize attribute globally :</w:t>
+      </w:r>
+    </w:p>
+    <w:p>
+      <w:pPr>
+        <w:spacing w:line="276" w:lineRule="auto"/>
+        <w:rPr>
+          <w:sz w:val="26"/>
+          <w:szCs w:val="26"/>
+        </w:rPr>
+      </w:pPr>
+      <w:proofErr w:type="spellStart"/>
+      <w:r>
+        <w:rPr>
+          <w:rFonts w:ascii="Consolas" w:hAnsi="Consolas" w:cs="Consolas"/>
+          <w:color w:val="000000"/>
+          <w:sz w:val="19"/>
+          <w:szCs w:val="19"/>
+        </w:rPr>
+        <w:t>GlobalFilters.Filters.Add</w:t>
+      </w:r>
+      <w:proofErr w:type="spellEnd"/>
+      <w:r>
+        <w:rPr>
+          <w:rFonts w:ascii="Consolas" w:hAnsi="Consolas" w:cs="Consolas"/>
+          <w:color w:val="000000"/>
+          <w:sz w:val="19"/>
+          <w:szCs w:val="19"/>
+        </w:rPr>
+        <w:t>(</w:t>
+      </w:r>
+      <w:r>
+        <w:rPr>
+          <w:rFonts w:ascii="Consolas" w:hAnsi="Consolas" w:cs="Consolas"/>
+          <w:color w:val="0000FF"/>
+          <w:sz w:val="19"/>
+          <w:szCs w:val="19"/>
+        </w:rPr>
+        <w:t>new</w:t>
+      </w:r>
+      <w:r>
+        <w:rPr>
+          <w:rFonts w:ascii="Consolas" w:hAnsi="Consolas" w:cs="Consolas"/>
+          <w:color w:val="000000"/>
+          <w:sz w:val="19"/>
+          <w:szCs w:val="19"/>
+        </w:rPr>
+        <w:t xml:space="preserve"> </w:t>
+      </w:r>
+      <w:proofErr w:type="spellStart"/>
+      <w:r>
+        <w:rPr>
+          <w:rFonts w:ascii="Consolas" w:hAnsi="Consolas" w:cs="Consolas"/>
+          <w:color w:val="000000"/>
+          <w:sz w:val="19"/>
+          <w:szCs w:val="19"/>
+        </w:rPr>
+        <w:t>AuthorizeAttribute</w:t>
+      </w:r>
+      <w:proofErr w:type="spellEnd"/>
+      <w:r>
+        <w:rPr>
+          <w:rFonts w:ascii="Consolas" w:hAnsi="Consolas" w:cs="Consolas"/>
+          <w:color w:val="000000"/>
+          <w:sz w:val="19"/>
+          <w:szCs w:val="19"/>
+        </w:rPr>
+        <w:t>());</w:t>
+      </w:r>
+    </w:p>
+    <w:p>
+      <w:pPr>
+        <w:pStyle w:val="ListParagraph"/>
+        <w:numPr>
+          <w:ilvl w:val="0"/>
+          <w:numId w:val="1"/>
+        </w:numPr>
+        <w:spacing w:line="276" w:lineRule="auto"/>
+        <w:rPr>
+          <w:sz w:val="26"/>
+          <w:szCs w:val="26"/>
+        </w:rPr>
+      </w:pPr>
+      <w:r>
+        <w:rPr>
+          <w:sz w:val="26"/>
+          <w:szCs w:val="26"/>
+        </w:rPr>
+        <w:t>This will not allow to access any page, even login page cannot be access.</w:t>
+      </w:r>
+    </w:p>
+    <w:p>
+      <w:pPr>
+        <w:pStyle w:val="ListParagraph"/>
+        <w:numPr>
+          <w:ilvl w:val="0"/>
+          <w:numId w:val="1"/>
+        </w:numPr>
+        <w:spacing w:line="276" w:lineRule="auto"/>
+        <w:rPr>
+          <w:sz w:val="26"/>
+          <w:szCs w:val="26"/>
+        </w:rPr>
+      </w:pPr>
+      <w:r>
+        <w:rPr>
+          <w:sz w:val="26"/>
+          <w:szCs w:val="26"/>
+        </w:rPr>
+        <w:t xml:space="preserve">To allow login page, we will use, allow </w:t>
+      </w:r>
+      <w:r>
+        <w:rPr>
+          <w:sz w:val="26"/>
+          <w:szCs w:val="26"/>
+        </w:rPr>
+        <w:t>anonymous</w:t>
       </w:r>
     </w:p>
     <w:p>
@@ -586,8 +731,123 @@
       </w:rPr>
     </w:lvl>
   </w:abstractNum>
+  <w:abstractNum w:abstractNumId="1" w15:restartNumberingAfterBreak="0">
+    <w:nsid w:val="30EC142B"/>
+    <w:multiLevelType w:val="hybridMultilevel"/>
+    <w:tmpl w:val="B978A7E2"/>
+    <w:lvl w:ilvl="0" w:tplc="9A40F28E">
+      <w:numFmt w:val="bullet"/>
+      <w:lvlText w:val=""/>
+      <w:lvlJc w:val="left"/>
+      <w:pPr>
+        <w:ind w:left="720" w:hanging="360"/>
+      </w:pPr>
+      <w:rPr>
+        <w:rFonts w:ascii="Wingdings" w:eastAsiaTheme="minorHAnsi" w:hAnsi="Wingdings" w:cstheme="minorBidi" w:hint="default"/>
+      </w:rPr>
+    </w:lvl>
+    <w:lvl w:ilvl="1" w:tplc="40090003" w:tentative="1">
+      <w:start w:val="1"/>
+      <w:numFmt w:val="bullet"/>
+      <w:lvlText w:val="o"/>
+      <w:lvlJc w:val="left"/>
+      <w:pPr>
+        <w:ind w:left="1440" w:hanging="360"/>
+      </w:pPr>
+      <w:rPr>
+        <w:rFonts w:ascii="Courier New" w:hAnsi="Courier New" w:cs="Courier New" w:hint="default"/>
+      </w:rPr>
+    </w:lvl>
+    <w:lvl w:ilvl="2" w:tplc="40090005" w:tentative="1">
+      <w:start w:val="1"/>
+      <w:numFmt w:val="bullet"/>
+      <w:lvlText w:val=""/>
+      <w:lvlJc w:val="left"/>
+      <w:pPr>
+        <w:ind w:left="2160" w:hanging="360"/>
+      </w:pPr>
+      <w:rPr>
+        <w:rFonts w:ascii="Wingdings" w:hAnsi="Wingdings" w:hint="default"/>
+      </w:rPr>
+    </w:lvl>
+    <w:lvl w:ilvl="3" w:tplc="40090001" w:tentative="1">
+      <w:start w:val="1"/>
+      <w:numFmt w:val="bullet"/>
+      <w:lvlText w:val=""/>
+      <w:lvlJc w:val="left"/>
+      <w:pPr>
+        <w:ind w:left="2880" w:hanging="360"/>
+      </w:pPr>
+      <w:rPr>
+        <w:rFonts w:ascii="Symbol" w:hAnsi="Symbol" w:hint="default"/>
+      </w:rPr>
+    </w:lvl>
+    <w:lvl w:ilvl="4" w:tplc="40090003" w:tentative="1">
+      <w:start w:val="1"/>
+      <w:numFmt w:val="bullet"/>
+      <w:lvlText w:val="o"/>
+      <w:lvlJc w:val="left"/>
+      <w:pPr>
+        <w:ind w:left="3600" w:hanging="360"/>
+      </w:pPr>
+      <w:rPr>
+        <w:rFonts w:ascii="Courier New" w:hAnsi="Courier New" w:cs="Courier New" w:hint="default"/>
+      </w:rPr>
+    </w:lvl>
+    <w:lvl w:ilvl="5" w:tplc="40090005" w:tentative="1">
+      <w:start w:val="1"/>
+      <w:numFmt w:val="bullet"/>
+      <w:lvlText w:val=""/>
+      <w:lvlJc w:val="left"/>
+      <w:pPr>
+        <w:ind w:left="4320" w:hanging="360"/>
+      </w:pPr>
+      <w:rPr>
+        <w:rFonts w:ascii="Wingdings" w:hAnsi="Wingdings" w:hint="default"/>
+      </w:rPr>
+    </w:lvl>
+    <w:lvl w:ilvl="6" w:tplc="40090001" w:tentative="1">
+      <w:start w:val="1"/>
+      <w:numFmt w:val="bullet"/>
+      <w:lvlText w:val=""/>
+      <w:lvlJc w:val="left"/>
+      <w:pPr>
+        <w:ind w:left="5040" w:hanging="360"/>
+      </w:pPr>
+      <w:rPr>
+        <w:rFonts w:ascii="Symbol" w:hAnsi="Symbol" w:hint="default"/>
+      </w:rPr>
+    </w:lvl>
+    <w:lvl w:ilvl="7" w:tplc="40090003" w:tentative="1">
+      <w:start w:val="1"/>
+      <w:numFmt w:val="bullet"/>
+      <w:lvlText w:val="o"/>
+      <w:lvlJc w:val="left"/>
+      <w:pPr>
+        <w:ind w:left="5760" w:hanging="360"/>
+      </w:pPr>
+      <w:rPr>
+        <w:rFonts w:ascii="Courier New" w:hAnsi="Courier New" w:cs="Courier New" w:hint="default"/>
+      </w:rPr>
+    </w:lvl>
+    <w:lvl w:ilvl="8" w:tplc="40090005" w:tentative="1">
+      <w:start w:val="1"/>
+      <w:numFmt w:val="bullet"/>
+      <w:lvlText w:val=""/>
+      <w:lvlJc w:val="left"/>
+      <w:pPr>
+        <w:ind w:left="6480" w:hanging="360"/>
+      </w:pPr>
+      <w:rPr>
+        <w:rFonts w:ascii="Wingdings" w:hAnsi="Wingdings" w:hint="default"/>
+      </w:rPr>
+    </w:lvl>
+  </w:abstractNum>
   <w:num w:numId="1">
     <w:abstractNumId w:val="0"/>
+  </w:num>
+  <w:num w:numId="2">
+    <w:abstractNumId w:val="1"/>
   </w:num>
 </w:numbering>
 </file>

</xml_diff>

<commit_message>
Part 3 - Provided roles
</commit_message>
<xml_diff>
--- a/Authorization_and_Authentication/Theory.docx
+++ b/Authorization_and_Authentication/Theory.docx
@@ -415,7 +415,6 @@
           <w:szCs w:val="26"/>
         </w:rPr>
       </w:pPr>
-      <w:proofErr w:type="spellStart"/>
       <w:r>
         <w:rPr>
           <w:rFonts w:ascii="Consolas" w:hAnsi="Consolas" w:cs="Consolas"/>
@@ -423,9 +422,17 @@
           <w:sz w:val="19"/>
           <w:szCs w:val="19"/>
         </w:rPr>
-        <w:t>GlobalFilters.Filters.Add</w:t>
-      </w:r>
-      <w:proofErr w:type="spellEnd"/>
+        <w:t>GlobalFilters.Filters.Add(</w:t>
+      </w:r>
+      <w:r>
+        <w:rPr>
+          <w:rFonts w:ascii="Consolas" w:hAnsi="Consolas" w:cs="Consolas"/>
+          <w:color w:val="0000FF"/>
+          <w:sz w:val="19"/>
+          <w:szCs w:val="19"/>
+        </w:rPr>
+        <w:t>new</w:t>
+      </w:r>
       <w:r>
         <w:rPr>
           <w:rFonts w:ascii="Consolas" w:hAnsi="Consolas" w:cs="Consolas"/>
@@ -433,45 +440,7 @@
           <w:sz w:val="19"/>
           <w:szCs w:val="19"/>
         </w:rPr>
-        <w:t>(</w:t>
-      </w:r>
-      <w:r>
-        <w:rPr>
-          <w:rFonts w:ascii="Consolas" w:hAnsi="Consolas" w:cs="Consolas"/>
-          <w:color w:val="0000FF"/>
-          <w:sz w:val="19"/>
-          <w:szCs w:val="19"/>
-        </w:rPr>
-        <w:t>new</w:t>
-      </w:r>
-      <w:r>
-        <w:rPr>
-          <w:rFonts w:ascii="Consolas" w:hAnsi="Consolas" w:cs="Consolas"/>
-          <w:color w:val="000000"/>
-          <w:sz w:val="19"/>
-          <w:szCs w:val="19"/>
-        </w:rPr>
-        <w:t xml:space="preserve"> </w:t>
-      </w:r>
-      <w:proofErr w:type="spellStart"/>
-      <w:r>
-        <w:rPr>
-          <w:rFonts w:ascii="Consolas" w:hAnsi="Consolas" w:cs="Consolas"/>
-          <w:color w:val="000000"/>
-          <w:sz w:val="19"/>
-          <w:szCs w:val="19"/>
-        </w:rPr>
-        <w:t>AuthorizeAttribute</w:t>
-      </w:r>
-      <w:proofErr w:type="spellEnd"/>
-      <w:r>
-        <w:rPr>
-          <w:rFonts w:ascii="Consolas" w:hAnsi="Consolas" w:cs="Consolas"/>
-          <w:color w:val="000000"/>
-          <w:sz w:val="19"/>
-          <w:szCs w:val="19"/>
-        </w:rPr>
-        <w:t>());</w:t>
+        <w:t xml:space="preserve"> AuthorizeAttribute());</w:t>
       </w:r>
     </w:p>
     <w:p>
@@ -521,6 +490,105 @@
           <w:szCs w:val="26"/>
         </w:rPr>
         <w:t>anonymous</w:t>
+      </w:r>
+    </w:p>
+    <w:p>
+      <w:pPr>
+        <w:spacing w:line="276" w:lineRule="auto"/>
+        <w:rPr>
+          <w:sz w:val="26"/>
+          <w:szCs w:val="26"/>
+        </w:rPr>
+      </w:pPr>
+    </w:p>
+    <w:p>
+      <w:pPr>
+        <w:spacing w:line="276" w:lineRule="auto"/>
+        <w:rPr>
+          <w:b/>
+          <w:bCs/>
+          <w:sz w:val="26"/>
+          <w:szCs w:val="26"/>
+        </w:rPr>
+      </w:pPr>
+      <w:r>
+        <w:rPr>
+          <w:b/>
+          <w:bCs/>
+          <w:sz w:val="26"/>
+          <w:szCs w:val="26"/>
+        </w:rPr>
+        <w:t>Provide Roles in your Application</w:t>
+      </w:r>
+    </w:p>
+    <w:p>
+      <w:pPr>
+        <w:pStyle w:val="ListParagraph"/>
+        <w:numPr>
+          <w:ilvl w:val="0"/>
+          <w:numId w:val="1"/>
+        </w:numPr>
+        <w:spacing w:line="276" w:lineRule="auto"/>
+        <w:rPr>
+          <w:sz w:val="26"/>
+          <w:szCs w:val="26"/>
+        </w:rPr>
+      </w:pPr>
+      <w:r>
+        <w:rPr>
+          <w:sz w:val="26"/>
+          <w:szCs w:val="26"/>
+        </w:rPr>
+        <w:t>Roles are permission which are given to user to access some resourc</w:t>
+      </w:r>
+      <w:r>
+        <w:rPr>
+          <w:sz w:val="26"/>
+          <w:szCs w:val="26"/>
+        </w:rPr>
+        <w:t>e</w:t>
+      </w:r>
+    </w:p>
+    <w:p>
+      <w:pPr>
+        <w:pStyle w:val="ListParagraph"/>
+        <w:numPr>
+          <w:ilvl w:val="0"/>
+          <w:numId w:val="1"/>
+        </w:numPr>
+        <w:spacing w:line="276" w:lineRule="auto"/>
+        <w:rPr>
+          <w:sz w:val="26"/>
+          <w:szCs w:val="26"/>
+        </w:rPr>
+      </w:pPr>
+      <w:r>
+        <w:rPr>
+          <w:sz w:val="26"/>
+          <w:szCs w:val="26"/>
+        </w:rPr>
+        <w:t>Roles are used to provide security to the system.</w:t>
+      </w:r>
+    </w:p>
+    <w:p>
+      <w:pPr>
+        <w:pStyle w:val="ListParagraph"/>
+        <w:numPr>
+          <w:ilvl w:val="0"/>
+          <w:numId w:val="1"/>
+        </w:numPr>
+        <w:spacing w:line="276" w:lineRule="auto"/>
+        <w:rPr>
+          <w:sz w:val="26"/>
+          <w:szCs w:val="26"/>
+        </w:rPr>
+      </w:pPr>
+      <w:r>
+        <w:rPr>
+          <w:sz w:val="26"/>
+          <w:szCs w:val="26"/>
+        </w:rPr>
+        <w:t>A user can have multiple roles.</w:t>
       </w:r>
     </w:p>
     <w:p>

</xml_diff>